<commit_message>
Co-op cover letters created
</commit_message>
<xml_diff>
--- a/Co-op Prep - PLAC CO-OP/Resume.docx
+++ b/Co-op Prep - PLAC CO-OP/Resume.docx
@@ -9,8 +9,8 @@
         <w:rPr>
           <w:b/>
           <w:color w:val="000000"/>
-          <w:sz w:val="48"/>
-          <w:szCs w:val="48"/>
+          <w:sz w:val="44"/>
+          <w:szCs w:val="44"/>
         </w:rPr>
       </w:pPr>
       <w:bookmarkStart w:id="0" w:name="_5x0d5h95i329" w:colFirst="0" w:colLast="0"/>
@@ -19,8 +19,8 @@
         <w:rPr>
           <w:b/>
           <w:color w:val="000000"/>
-          <w:sz w:val="48"/>
-          <w:szCs w:val="48"/>
+          <w:sz w:val="44"/>
+          <w:szCs w:val="44"/>
         </w:rPr>
         <w:t>Thomas Coons</w:t>
       </w:r>
@@ -31,14 +31,18 @@
         <w:keepNext w:val="0"/>
         <w:keepLines w:val="0"/>
         <w:jc w:val="center"/>
+        <w:rPr>
+          <w:sz w:val="28"/>
+          <w:szCs w:val="28"/>
+        </w:rPr>
       </w:pPr>
       <w:bookmarkStart w:id="1" w:name="_sbziogryzzql" w:colFirst="0" w:colLast="0"/>
       <w:bookmarkEnd w:id="1"/>
       <w:r>
         <w:rPr>
           <w:color w:val="000000"/>
-          <w:sz w:val="32"/>
-          <w:szCs w:val="32"/>
+          <w:sz w:val="28"/>
+          <w:szCs w:val="28"/>
         </w:rPr>
         <w:t>Software Developer</w:t>
       </w:r>
@@ -47,8 +51,16 @@
       <w:pPr>
         <w:spacing w:before="0" w:line="240" w:lineRule="auto"/>
         <w:jc w:val="center"/>
-      </w:pPr>
-      <w:r>
+        <w:rPr>
+          <w:sz w:val="20"/>
+          <w:szCs w:val="20"/>
+        </w:rPr>
+      </w:pPr>
+      <w:r>
+        <w:rPr>
+          <w:sz w:val="20"/>
+          <w:szCs w:val="20"/>
+        </w:rPr>
         <w:t>Hamilton, ON | (289) 244-3098</w:t>
       </w:r>
     </w:p>
@@ -62,14 +74,24 @@
       <w:pPr>
         <w:spacing w:before="0" w:line="240" w:lineRule="auto"/>
         <w:jc w:val="center"/>
-      </w:pPr>
-      <w:r>
+        <w:rPr>
+          <w:sz w:val="20"/>
+          <w:szCs w:val="20"/>
+        </w:rPr>
+      </w:pPr>
+      <w:r>
+        <w:rPr>
+          <w:sz w:val="20"/>
+          <w:szCs w:val="20"/>
+        </w:rPr>
         <w:t xml:space="preserve">Email: </w:t>
       </w:r>
       <w:hyperlink r:id="rId5">
         <w:r>
           <w:rPr>
             <w:color w:val="1155CC"/>
+            <w:sz w:val="20"/>
+            <w:szCs w:val="20"/>
             <w:u w:val="single"/>
           </w:rPr>
           <w:t xml:space="preserve">thomas.coons2@mohawkcollege.ca </w:t>
@@ -80,14 +102,24 @@
       <w:pPr>
         <w:spacing w:before="0" w:line="240" w:lineRule="auto"/>
         <w:jc w:val="center"/>
-      </w:pPr>
-      <w:r>
+        <w:rPr>
+          <w:sz w:val="20"/>
+          <w:szCs w:val="20"/>
+        </w:rPr>
+      </w:pPr>
+      <w:r>
+        <w:rPr>
+          <w:sz w:val="20"/>
+          <w:szCs w:val="20"/>
+        </w:rPr>
         <w:t xml:space="preserve"> LinkedIn: </w:t>
       </w:r>
       <w:hyperlink r:id="rId6">
         <w:r>
           <w:rPr>
             <w:color w:val="1155CC"/>
+            <w:sz w:val="20"/>
+            <w:szCs w:val="20"/>
             <w:u w:val="single"/>
           </w:rPr>
           <w:t>linkedin.com/in/tom-coons-b372952a5/</w:t>
@@ -98,17 +130,31 @@
       <w:pPr>
         <w:spacing w:before="0" w:line="240" w:lineRule="auto"/>
         <w:jc w:val="center"/>
-      </w:pPr>
-      <w:r>
+        <w:rPr>
+          <w:sz w:val="20"/>
+          <w:szCs w:val="20"/>
+        </w:rPr>
+      </w:pPr>
+      <w:r>
+        <w:rPr>
+          <w:sz w:val="20"/>
+          <w:szCs w:val="20"/>
+        </w:rPr>
         <w:t>GitHub</w:t>
       </w:r>
       <w:r>
+        <w:rPr>
+          <w:sz w:val="20"/>
+          <w:szCs w:val="20"/>
+        </w:rPr>
         <w:t xml:space="preserve">: </w:t>
       </w:r>
       <w:hyperlink r:id="rId7">
         <w:r>
           <w:rPr>
             <w:color w:val="1155CC"/>
+            <w:sz w:val="20"/>
+            <w:szCs w:val="20"/>
             <w:u w:val="single"/>
           </w:rPr>
           <w:t>github.com/tcoons1413</w:t>
@@ -119,14 +165,24 @@
       <w:pPr>
         <w:spacing w:before="0" w:line="240" w:lineRule="auto"/>
         <w:jc w:val="center"/>
-      </w:pPr>
-      <w:r>
+        <w:rPr>
+          <w:sz w:val="20"/>
+          <w:szCs w:val="20"/>
+        </w:rPr>
+      </w:pPr>
+      <w:r>
+        <w:rPr>
+          <w:sz w:val="20"/>
+          <w:szCs w:val="20"/>
+        </w:rPr>
         <w:t xml:space="preserve">Codewars: </w:t>
       </w:r>
       <w:hyperlink r:id="rId8">
         <w:r>
           <w:rPr>
             <w:color w:val="1155CC"/>
+            <w:sz w:val="20"/>
+            <w:szCs w:val="20"/>
             <w:u w:val="single"/>
           </w:rPr>
           <w:t>codewars.com/users/tcoons1413</w:t>
@@ -213,7 +269,10 @@
         </w:rPr>
       </w:pPr>
       <w:r>
-        <w:t xml:space="preserve">Experienced software developer student with strong expertise in multiple programming languages, including Python, Java, JavaScript, PHP, HTML/CSS, Bootstrap, Tailwind, and Git. Proficient in applying Object-Oriented Programming (OOP) and Functional </w:t>
+        <w:t>Current</w:t>
+      </w:r>
+      <w:r>
+        <w:t xml:space="preserve"> software developer student with strong expertise in multiple programming languages, including Python, Java, JavaScript, PHP, HTML/CSS, Bootstrap, Tailwind, and Git. Proficient in applying Object-Oriented Programming (OOP) and Functional </w:t>
       </w:r>
       <w:r>
         <w:t>Programming</w:t>
@@ -307,7 +366,7 @@
           <w:i/>
           <w:color w:val="000000"/>
         </w:rPr>
-        <w:t xml:space="preserve"> - Diploma</w:t>
+        <w:t xml:space="preserve"> </w:t>
       </w:r>
     </w:p>
     <w:p>
@@ -403,34 +462,10 @@
           <w:ilvl w:val="0"/>
           <w:numId w:val="3"/>
         </w:numPr>
-        <w:spacing w:before="240" w:line="276" w:lineRule="auto"/>
-      </w:pPr>
-      <w:r>
-        <w:t>Created UIs using Tkinter, applying principles of modularity and reusability.</w:t>
-      </w:r>
-    </w:p>
-    <w:p>
-      <w:pPr>
-        <w:numPr>
-          <w:ilvl w:val="0"/>
-          <w:numId w:val="3"/>
-        </w:numPr>
         <w:spacing w:before="0" w:line="276" w:lineRule="auto"/>
       </w:pPr>
       <w:r>
         <w:t>Gained proficiency in Python scripting.</w:t>
-      </w:r>
-    </w:p>
-    <w:p>
-      <w:pPr>
-        <w:numPr>
-          <w:ilvl w:val="0"/>
-          <w:numId w:val="3"/>
-        </w:numPr>
-        <w:spacing w:before="0" w:line="276" w:lineRule="auto"/>
-      </w:pPr>
-      <w:r>
-        <w:t xml:space="preserve">Gained experience with Data Structures and Algorithms (DSA) solving over 100 coding challenges on Codewars. </w:t>
       </w:r>
     </w:p>
     <w:p>
@@ -468,7 +503,10 @@
         <w:spacing w:before="240" w:line="276" w:lineRule="auto"/>
       </w:pPr>
       <w:r>
-        <w:t>Built and managed servers using PHP.</w:t>
+        <w:t>Learned to build</w:t>
+      </w:r>
+      <w:r>
+        <w:t xml:space="preserve"> and managed servers using PHP.</w:t>
       </w:r>
     </w:p>
     <w:p>
@@ -506,10 +544,35 @@
           <w:b/>
         </w:rPr>
       </w:pPr>
-      <w:r>
+    </w:p>
+    <w:p>
+      <w:pPr>
+        <w:spacing w:before="0" w:line="276" w:lineRule="auto"/>
         <w:rPr>
           <w:b/>
         </w:rPr>
+      </w:pPr>
+    </w:p>
+    <w:p>
+      <w:pPr>
+        <w:spacing w:before="0" w:line="276" w:lineRule="auto"/>
+        <w:rPr>
+          <w:b/>
+        </w:rPr>
+      </w:pPr>
+    </w:p>
+    <w:p>
+      <w:pPr>
+        <w:spacing w:before="0" w:line="276" w:lineRule="auto"/>
+        <w:rPr>
+          <w:b/>
+        </w:rPr>
+      </w:pPr>
+      <w:r>
+        <w:rPr>
+          <w:b/>
+        </w:rPr>
+        <w:lastRenderedPageBreak/>
         <w:t>Web Development (HTML, CSS, JavaScript)</w:t>
       </w:r>
     </w:p>
@@ -785,18 +848,6 @@
       </w:r>
       <w:r>
         <w:t xml:space="preserve"> operation of the school.</w:t>
-      </w:r>
-    </w:p>
-    <w:p>
-      <w:pPr>
-        <w:numPr>
-          <w:ilvl w:val="0"/>
-          <w:numId w:val="2"/>
-        </w:numPr>
-        <w:spacing w:before="0"/>
-      </w:pPr>
-      <w:r>
-        <w:t>Tasks include setting up assemblies and adjusting lighting and heating levels throughout the building.</w:t>
       </w:r>
     </w:p>
     <w:p>
@@ -1010,16 +1061,17 @@
   <w:abstractNum w:abstractNumId="0" w15:restartNumberingAfterBreak="0">
     <w:nsid w:val="09996D24"/>
     <w:multiLevelType w:val="multilevel"/>
-    <w:tmpl w:val="B1DAAA22"/>
+    <w:tmpl w:val="17A69358"/>
     <w:lvl w:ilvl="0">
       <w:start w:val="1"/>
       <w:numFmt w:val="bullet"/>
-      <w:lvlText w:val="●"/>
+      <w:lvlText w:val=""/>
       <w:lvlJc w:val="left"/>
       <w:pPr>
         <w:ind w:left="720" w:hanging="360"/>
       </w:pPr>
       <w:rPr>
+        <w:rFonts w:ascii="Symbol" w:hAnsi="Symbol" w:hint="default"/>
         <w:u w:val="none"/>
       </w:rPr>
     </w:lvl>
@@ -1123,16 +1175,17 @@
   <w:abstractNum w:abstractNumId="1" w15:restartNumberingAfterBreak="0">
     <w:nsid w:val="0BB84DB1"/>
     <w:multiLevelType w:val="multilevel"/>
-    <w:tmpl w:val="9F02A6DA"/>
+    <w:tmpl w:val="C82E466A"/>
     <w:lvl w:ilvl="0">
       <w:start w:val="1"/>
       <w:numFmt w:val="bullet"/>
-      <w:lvlText w:val="●"/>
+      <w:lvlText w:val=""/>
       <w:lvlJc w:val="left"/>
       <w:pPr>
         <w:ind w:left="720" w:hanging="360"/>
       </w:pPr>
       <w:rPr>
+        <w:rFonts w:ascii="Symbol" w:hAnsi="Symbol" w:hint="default"/>
         <w:u w:val="none"/>
       </w:rPr>
     </w:lvl>
@@ -1236,16 +1289,17 @@
   <w:abstractNum w:abstractNumId="2" w15:restartNumberingAfterBreak="0">
     <w:nsid w:val="3A7C6415"/>
     <w:multiLevelType w:val="multilevel"/>
-    <w:tmpl w:val="A86814C0"/>
+    <w:tmpl w:val="DE389940"/>
     <w:lvl w:ilvl="0">
       <w:start w:val="1"/>
       <w:numFmt w:val="bullet"/>
-      <w:lvlText w:val="●"/>
+      <w:lvlText w:val=""/>
       <w:lvlJc w:val="left"/>
       <w:pPr>
         <w:ind w:left="720" w:hanging="360"/>
       </w:pPr>
       <w:rPr>
+        <w:rFonts w:ascii="Symbol" w:hAnsi="Symbol" w:hint="default"/>
         <w:u w:val="none"/>
       </w:rPr>
     </w:lvl>
@@ -1349,16 +1403,17 @@
   <w:abstractNum w:abstractNumId="3" w15:restartNumberingAfterBreak="0">
     <w:nsid w:val="42AF0869"/>
     <w:multiLevelType w:val="multilevel"/>
-    <w:tmpl w:val="A2B6AE36"/>
+    <w:tmpl w:val="00262C7C"/>
     <w:lvl w:ilvl="0">
       <w:start w:val="1"/>
       <w:numFmt w:val="bullet"/>
-      <w:lvlText w:val="●"/>
+      <w:lvlText w:val=""/>
       <w:lvlJc w:val="left"/>
       <w:pPr>
         <w:ind w:left="720" w:hanging="360"/>
       </w:pPr>
       <w:rPr>
+        <w:rFonts w:ascii="Symbol" w:hAnsi="Symbol" w:hint="default"/>
         <w:u w:val="none"/>
       </w:rPr>
     </w:lvl>
@@ -1462,16 +1517,17 @@
   <w:abstractNum w:abstractNumId="4" w15:restartNumberingAfterBreak="0">
     <w:nsid w:val="4A7E014F"/>
     <w:multiLevelType w:val="multilevel"/>
-    <w:tmpl w:val="A2BED862"/>
+    <w:tmpl w:val="541C09B4"/>
     <w:lvl w:ilvl="0">
       <w:start w:val="1"/>
       <w:numFmt w:val="bullet"/>
-      <w:lvlText w:val="●"/>
+      <w:lvlText w:val=""/>
       <w:lvlJc w:val="left"/>
       <w:pPr>
         <w:ind w:left="720" w:hanging="360"/>
       </w:pPr>
       <w:rPr>
+        <w:rFonts w:ascii="Symbol" w:hAnsi="Symbol" w:hint="default"/>
         <w:u w:val="none"/>
       </w:rPr>
     </w:lvl>
@@ -1575,16 +1631,17 @@
   <w:abstractNum w:abstractNumId="5" w15:restartNumberingAfterBreak="0">
     <w:nsid w:val="5AD96DF4"/>
     <w:multiLevelType w:val="multilevel"/>
-    <w:tmpl w:val="F6DC1404"/>
+    <w:tmpl w:val="DE8EB306"/>
     <w:lvl w:ilvl="0">
       <w:start w:val="1"/>
       <w:numFmt w:val="bullet"/>
-      <w:lvlText w:val="●"/>
+      <w:lvlText w:val=""/>
       <w:lvlJc w:val="left"/>
       <w:pPr>
         <w:ind w:left="720" w:hanging="360"/>
       </w:pPr>
       <w:rPr>
+        <w:rFonts w:ascii="Symbol" w:hAnsi="Symbol" w:hint="default"/>
         <w:u w:val="none"/>
       </w:rPr>
     </w:lvl>
@@ -1688,16 +1745,17 @@
   <w:abstractNum w:abstractNumId="6" w15:restartNumberingAfterBreak="0">
     <w:nsid w:val="724A536A"/>
     <w:multiLevelType w:val="multilevel"/>
-    <w:tmpl w:val="8B1C2F92"/>
+    <w:tmpl w:val="8E34D6C8"/>
     <w:lvl w:ilvl="0">
       <w:start w:val="1"/>
       <w:numFmt w:val="bullet"/>
-      <w:lvlText w:val="●"/>
+      <w:lvlText w:val=""/>
       <w:lvlJc w:val="left"/>
       <w:pPr>
         <w:ind w:left="720" w:hanging="360"/>
       </w:pPr>
       <w:rPr>
+        <w:rFonts w:ascii="Symbol" w:hAnsi="Symbol" w:hint="default"/>
         <w:u w:val="none"/>
       </w:rPr>
     </w:lvl>

</xml_diff>